<commit_message>
latest updates from week 4
</commit_message>
<xml_diff>
--- a/gabriel/CYB2200/week_3/friday/Lab2_all/CYB220 - Lab 2 report.docx
+++ b/gabriel/CYB2200/week_3/friday/Lab2_all/CYB220 - Lab 2 report.docx
@@ -1156,6 +1156,13 @@
           <w:szCs w:val="22"/>
         </w:rPr>
         <w:br/>
+      </w:r>
+      <w:r>
+        <w:rPr>
+          <w:sz w:val="22"/>
+          <w:szCs w:val="22"/>
+        </w:rPr>
+        <w:lastRenderedPageBreak/>
         <w:t>When I use two, the program tries to access a place in memory only available to the operating system</w:t>
       </w:r>
       <w:r>
@@ -1302,9 +1309,9 @@
           <w:szCs w:val="22"/>
         </w:rPr>
         <w:drawing>
-          <wp:inline distT="0" distB="0" distL="0" distR="0" wp14:anchorId="66E93ECC" wp14:editId="1D1B031C">
-            <wp:extent cx="12915900" cy="3238500"/>
-            <wp:effectExtent l="0" t="0" r="0" b="0"/>
+          <wp:inline distT="0" distB="0" distL="0" distR="0" wp14:anchorId="66E93ECC" wp14:editId="13AD73AD">
+            <wp:extent cx="5939145" cy="1489166"/>
+            <wp:effectExtent l="0" t="0" r="5080" b="0"/>
             <wp:docPr id="1156938466" name="Picture 2" descr="A screenshot of a computer&#10;&#10;AI-generated content may be incorrect."/>
             <wp:cNvGraphicFramePr>
               <a:graphicFrameLocks xmlns:a="http://schemas.openxmlformats.org/drawingml/2006/main" noChangeAspect="1"/>
@@ -1317,7 +1324,7 @@
                     <pic:cNvPicPr/>
                   </pic:nvPicPr>
                   <pic:blipFill>
-                    <a:blip r:embed="rId6">
+                    <a:blip r:embed="rId6" cstate="print">
                       <a:extLst>
                         <a:ext uri="{28A0092B-C50C-407E-A947-70E740481C1C}">
                           <a14:useLocalDpi xmlns:a14="http://schemas.microsoft.com/office/drawing/2010/main" val="0"/>
@@ -1331,7 +1338,7 @@
                   <pic:spPr>
                     <a:xfrm>
                       <a:off x="0" y="0"/>
-                      <a:ext cx="12915900" cy="3238500"/>
+                      <a:ext cx="6433076" cy="1613013"/>
                     </a:xfrm>
                     <a:prstGeom prst="rect">
                       <a:avLst/>
@@ -1644,6 +1651,7 @@
           <w:szCs w:val="22"/>
           <w:highlight w:val="yellow"/>
         </w:rPr>
+        <w:lastRenderedPageBreak/>
         <w:br/>
       </w:r>
       <w:r>
@@ -1989,7 +1997,15 @@
           <w:szCs w:val="22"/>
         </w:rPr>
         <w:br/>
-        <w:t>For instance, %s attempts to return the string ((const) (unsigned) char *) stored at a memory address, and %x returns the hexadecimal (unsigned int) of whatever’s on the stack (so the memory address in this case).</w:t>
+        <w:t xml:space="preserve">For instance, %s attempts to return the string ((const) (unsigned) char *) stored at a memory </w:t>
+      </w:r>
+      <w:r>
+        <w:rPr>
+          <w:sz w:val="22"/>
+          <w:szCs w:val="22"/>
+        </w:rPr>
+        <w:lastRenderedPageBreak/>
+        <w:t>address, and %x returns the hexadecimal (unsigned int) of whatever’s on the stack (so the memory address in this case).</w:t>
       </w:r>
       <w:r>
         <w:rPr>
@@ -2655,8 +2671,8 @@
           <w:szCs w:val="22"/>
         </w:rPr>
         <w:drawing>
-          <wp:inline distT="0" distB="0" distL="0" distR="0" wp14:anchorId="65E5EACD" wp14:editId="0F070D3D">
-            <wp:extent cx="9410700" cy="3416300"/>
+          <wp:inline distT="0" distB="0" distL="0" distR="0" wp14:anchorId="65E5EACD" wp14:editId="3A84CCB1">
+            <wp:extent cx="5613433" cy="2037806"/>
             <wp:effectExtent l="0" t="0" r="0" b="0"/>
             <wp:docPr id="1078718225" name="Picture 4" descr="A computer screen shot of a black screen&#10;&#10;AI-generated content may be incorrect."/>
             <wp:cNvGraphicFramePr>
@@ -2670,7 +2686,7 @@
                     <pic:cNvPicPr/>
                   </pic:nvPicPr>
                   <pic:blipFill>
-                    <a:blip r:embed="rId8">
+                    <a:blip r:embed="rId8" cstate="print">
                       <a:extLst>
                         <a:ext uri="{28A0092B-C50C-407E-A947-70E740481C1C}">
                           <a14:useLocalDpi xmlns:a14="http://schemas.microsoft.com/office/drawing/2010/main" val="0"/>
@@ -2684,7 +2700,7 @@
                   <pic:spPr>
                     <a:xfrm>
                       <a:off x="0" y="0"/>
-                      <a:ext cx="9410700" cy="3416300"/>
+                      <a:ext cx="5692798" cy="2066617"/>
                     </a:xfrm>
                     <a:prstGeom prst="rect">
                       <a:avLst/>
@@ -2718,7 +2734,6 @@
         <w:rPr>
           <w:sz w:val="22"/>
           <w:szCs w:val="22"/>
-          <w:highlight w:val="yellow"/>
         </w:rPr>
       </w:pPr>
       <w:r>
@@ -2742,7 +2757,14 @@
           <w:sz w:val="22"/>
           <w:szCs w:val="22"/>
         </w:rPr>
-        <w:t>I input %x many times, followed by a %s as the end.</w:t>
+        <w:t>I input %x many times, followed by a %s as the end</w:t>
+      </w:r>
+      <w:r>
+        <w:rPr>
+          <w:sz w:val="22"/>
+          <w:szCs w:val="22"/>
+        </w:rPr>
+        <w:t>, with the goal being to find the pointer to the heap and print the secret value there.</w:t>
       </w:r>
       <w:r>
         <w:rPr>
@@ -2758,18 +2780,28 @@
           <w:szCs w:val="22"/>
         </w:rPr>
         <w:br/>
-        <w:t>Eventually, I ended up printing out one of the secret values!</w:t>
-      </w:r>
-    </w:p>
-    <w:p>
-      <w:pPr>
-        <w:pStyle w:val="ListParagraph"/>
-        <w:ind w:left="1080"/>
-        <w:rPr>
-          <w:sz w:val="22"/>
-          <w:szCs w:val="22"/>
-        </w:rPr>
-      </w:pPr>
+      </w:r>
+      <w:r>
+        <w:rPr>
+          <w:sz w:val="22"/>
+          <w:szCs w:val="22"/>
+        </w:rPr>
+        <w:t>Once I came across the pointer to the heap, and it executed my %s, the secret value was printed</w:t>
+      </w:r>
+      <w:r>
+        <w:rPr>
+          <w:sz w:val="22"/>
+          <w:szCs w:val="22"/>
+        </w:rPr>
+        <w:t>.</w:t>
+      </w:r>
+      <w:r>
+        <w:rPr>
+          <w:sz w:val="22"/>
+          <w:szCs w:val="22"/>
+        </w:rPr>
+        <w:br/>
+      </w:r>
     </w:p>
     <w:p>
       <w:pPr>
@@ -2902,6 +2934,7 @@
           <w:szCs w:val="22"/>
           <w:highlight w:val="yellow"/>
         </w:rPr>
+        <w:lastRenderedPageBreak/>
         <w:t>Please explain what you did and why.</w:t>
       </w:r>
     </w:p>

</xml_diff>